<commit_message>
updated alignment issue in resume doc
</commit_message>
<xml_diff>
--- a/img/resume.docx
+++ b/img/resume.docx
@@ -2175,11 +2175,12 @@
           <w:p>
             <w:pPr>
               <w:pStyle w:val="ResumeText"/>
-              <w:ind w:left="340"/>
-              <w:rPr>
-                <w:sz w:val="24"/>
-              </w:rPr>
-            </w:pPr>
+              <w:rPr>
+                <w:sz w:val="24"/>
+              </w:rPr>
+            </w:pPr>
+            <w:bookmarkStart w:id="0" w:name="_GoBack"/>
+            <w:bookmarkEnd w:id="0"/>
           </w:p>
           <w:tbl>
             <w:tblPr>
@@ -2239,19 +2240,7 @@
                     <w:rPr>
                       <w:sz w:val="24"/>
                     </w:rPr>
-                    <w:t xml:space="preserve">Angular Material, NgPrime, </w:t>
-                  </w:r>
-                  <w:r>
-                    <w:rPr>
-                      <w:sz w:val="24"/>
-                    </w:rPr>
-                    <w:t>NRWL architecture</w:t>
-                  </w:r>
-                  <w:r>
-                    <w:rPr>
-                      <w:sz w:val="24"/>
-                    </w:rPr>
-                    <w:t>,</w:t>
+                    <w:t>Angular Material, NgPrime, NRWL architecture,</w:t>
                   </w:r>
                   <w:r>
                     <w:rPr>
@@ -2263,19 +2252,7 @@
                     <w:rPr>
                       <w:sz w:val="24"/>
                     </w:rPr>
-                    <w:t xml:space="preserve"> </w:t>
-                  </w:r>
-                  <w:r>
-                    <w:rPr>
-                      <w:sz w:val="24"/>
-                    </w:rPr>
-                    <w:t>SCSS,IONIC</w:t>
-                  </w:r>
-                  <w:r>
-                    <w:rPr>
-                      <w:sz w:val="24"/>
-                    </w:rPr>
-                    <w:t xml:space="preserve"> HTML, CSS</w:t>
+                    <w:t xml:space="preserve"> SCSS,IONIC HTML, CSS</w:t>
                   </w:r>
                 </w:p>
               </w:tc>
@@ -2510,8 +2487,8 @@
               <w:tblLook w:val="04A0" w:firstRow="1" w:lastRow="0" w:firstColumn="1" w:lastColumn="0" w:noHBand="0" w:noVBand="1"/>
             </w:tblPr>
             <w:tblGrid>
-              <w:gridCol w:w="4293"/>
-              <w:gridCol w:w="4293"/>
+              <w:gridCol w:w="3960"/>
+              <w:gridCol w:w="4626"/>
             </w:tblGrid>
             <w:tr>
               <w:trPr>
@@ -2519,7 +2496,7 @@
               </w:trPr>
               <w:tc>
                 <w:tcPr>
-                  <w:tcW w:w="4293" w:type="dxa"/>
+                  <w:tcW w:w="3960" w:type="dxa"/>
                 </w:tcPr>
                 <w:p>
                   <w:pPr>
@@ -2566,7 +2543,7 @@
               </w:tc>
               <w:tc>
                 <w:tcPr>
-                  <w:tcW w:w="4293" w:type="dxa"/>
+                  <w:tcW w:w="4626" w:type="dxa"/>
                 </w:tcPr>
                 <w:p>
                   <w:pPr>
@@ -2590,7 +2567,7 @@
               </w:trPr>
               <w:tc>
                 <w:tcPr>
-                  <w:tcW w:w="4293" w:type="dxa"/>
+                  <w:tcW w:w="3960" w:type="dxa"/>
                 </w:tcPr>
                 <w:p>
                   <w:pPr>
@@ -2611,7 +2588,7 @@
               </w:tc>
               <w:tc>
                 <w:tcPr>
-                  <w:tcW w:w="4293" w:type="dxa"/>
+                  <w:tcW w:w="4626" w:type="dxa"/>
                 </w:tcPr>
                 <w:p>
                   <w:pPr>
@@ -2636,15 +2613,7 @@
                     <w:rPr>
                       <w:sz w:val="24"/>
                     </w:rPr>
-                    <w:t xml:space="preserve">Notepad++, Teams, </w:t>
-                  </w:r>
-                  <w:bookmarkStart w:id="0" w:name="_GoBack"/>
-                  <w:bookmarkEnd w:id="0"/>
-                  <w:r>
-                    <w:rPr>
-                      <w:sz w:val="24"/>
-                    </w:rPr>
-                    <w:t>Skype, Bluejeans</w:t>
+                    <w:t>Notepad++, Teams, Skype, Bluejeans</w:t>
                   </w:r>
                 </w:p>
               </w:tc>
@@ -2655,7 +2624,7 @@
               </w:trPr>
               <w:tc>
                 <w:tcPr>
-                  <w:tcW w:w="4293" w:type="dxa"/>
+                  <w:tcW w:w="3960" w:type="dxa"/>
                 </w:tcPr>
                 <w:p>
                   <w:pPr>
@@ -2675,7 +2644,7 @@
               </w:tc>
               <w:tc>
                 <w:tcPr>
-                  <w:tcW w:w="4293" w:type="dxa"/>
+                  <w:tcW w:w="4626" w:type="dxa"/>
                 </w:tcPr>
                 <w:p>
                   <w:pPr>
@@ -2697,16 +2666,6 @@
           <w:p>
             <w:pPr>
               <w:pStyle w:val="ResumeText"/>
-              <w:ind w:left="340"/>
-              <w:rPr>
-                <w:sz w:val="24"/>
-              </w:rPr>
-            </w:pPr>
-          </w:p>
-          <w:p>
-            <w:pPr>
-              <w:pStyle w:val="ResumeText"/>
-              <w:ind w:left="340"/>
               <w:rPr>
                 <w:sz w:val="24"/>
               </w:rPr>
@@ -3016,7 +2975,6 @@
               <w:rPr>
                 <w:sz w:val="24"/>
               </w:rPr>
-              <w:lastRenderedPageBreak/>
               <w:t>Error handling, Error correction and debugging of the application. Version control and maintenance using bitbucket and Jira</w:t>
             </w:r>
             <w:r>
@@ -3052,6 +3010,7 @@
                 <w:b/>
                 <w:sz w:val="24"/>
               </w:rPr>
+              <w:lastRenderedPageBreak/>
               <w:t>Environment</w:t>
             </w:r>
             <w:r>
@@ -3512,7 +3471,7 @@
             <w:rPr>
               <w:noProof/>
             </w:rPr>
-            <w:t>3</w:t>
+            <w:t>2</w:t>
           </w:r>
           <w:r>
             <w:fldChar w:fldCharType="end"/>
@@ -5524,7 +5483,7 @@
 </file>
 
 <file path=customXml/itemProps2.xml><?xml version="1.0" encoding="utf-8"?>
-<ds:datastoreItem xmlns:ds="http://schemas.openxmlformats.org/officeDocument/2006/customXml" ds:itemID="{8D61DD04-9345-46F9-94AC-09DAFC8C5FAD}">
+<ds:datastoreItem xmlns:ds="http://schemas.openxmlformats.org/officeDocument/2006/customXml" ds:itemID="{11083664-0CBB-46F2-9835-C131E96E1DD3}">
   <ds:schemaRefs>
     <ds:schemaRef ds:uri="http://schemas.openxmlformats.org/officeDocument/2006/bibliography"/>
   </ds:schemaRefs>

</xml_diff>